<commit_message>
add dashboard to report
</commit_message>
<xml_diff>
--- a/Report/Report.docx
+++ b/Report/Report.docx
@@ -4821,7 +4821,15 @@
               <w:jc w:val="left"/>
             </w:pPr>
             <w:r>
-              <w:t xml:space="preserve">(standard minute value) </w:t>
+              <w:t>(</w:t>
+            </w:r>
+            <w:proofErr w:type="gramStart"/>
+            <w:r>
+              <w:t>standard</w:t>
+            </w:r>
+            <w:proofErr w:type="gramEnd"/>
+            <w:r>
+              <w:t xml:space="preserve"> minute value) </w:t>
             </w:r>
             <w:proofErr w:type="spellStart"/>
             <w:r>
@@ -4987,7 +4995,15 @@
               <w:jc w:val="left"/>
             </w:pPr>
             <w:r>
-              <w:t xml:space="preserve">(work in progress) </w:t>
+              <w:t>(</w:t>
+            </w:r>
+            <w:proofErr w:type="gramStart"/>
+            <w:r>
+              <w:t>work</w:t>
+            </w:r>
+            <w:proofErr w:type="gramEnd"/>
+            <w:r>
+              <w:t xml:space="preserve"> in progress) </w:t>
             </w:r>
             <w:proofErr w:type="spellStart"/>
             <w:r>
@@ -6661,7 +6677,11 @@
         <w:t>finishing’</w:t>
       </w:r>
       <w:r>
-        <w:t>, ‘finishing</w:t>
+        <w:t>, ‘</w:t>
+      </w:r>
+      <w:proofErr w:type="gramStart"/>
+      <w:r>
+        <w:t>finishing</w:t>
       </w:r>
       <w:r>
         <w:rPr>
@@ -6670,7 +6690,11 @@
         <w:t xml:space="preserve"> </w:t>
       </w:r>
       <w:r>
-        <w:t xml:space="preserve">’. </w:t>
+        <w:t>’</w:t>
+      </w:r>
+      <w:proofErr w:type="gramEnd"/>
+      <w:r>
+        <w:t xml:space="preserve">. </w:t>
       </w:r>
       <w:proofErr w:type="spellStart"/>
       <w:r>
@@ -6776,6 +6800,7 @@
       <w:r>
         <w:t xml:space="preserve"> ‘</w:t>
       </w:r>
+      <w:proofErr w:type="gramStart"/>
       <w:r>
         <w:t>finishing</w:t>
       </w:r>
@@ -6788,6 +6813,7 @@
       <w:r>
         <w:t>’</w:t>
       </w:r>
+      <w:proofErr w:type="gramEnd"/>
       <w:r>
         <w:t xml:space="preserve"> </w:t>
       </w:r>
@@ -7528,12 +7554,17 @@
         <w:t xml:space="preserve"> </w:t>
       </w:r>
       <w:proofErr w:type="spellStart"/>
+      <w:proofErr w:type="gramStart"/>
       <w:r>
         <w:t>KNNImputer</w:t>
       </w:r>
       <w:proofErr w:type="spellEnd"/>
       <w:r>
-        <w:t xml:space="preserve">() </w:t>
+        <w:t>(</w:t>
+      </w:r>
+      <w:proofErr w:type="gramEnd"/>
+      <w:r>
+        <w:t xml:space="preserve">) </w:t>
       </w:r>
       <w:proofErr w:type="spellStart"/>
       <w:r>
@@ -7829,8 +7860,13 @@
         </w:rPr>
         <w:t>_</w:t>
       </w:r>
-      <w:r>
-        <w:t>loader().</w:t>
+      <w:proofErr w:type="gramStart"/>
+      <w:r>
+        <w:t>loader(</w:t>
+      </w:r>
+      <w:proofErr w:type="gramEnd"/>
+      <w:r>
+        <w:t>).</w:t>
       </w:r>
     </w:p>
     <w:p>
@@ -15242,119 +15278,18 @@
       </w:r>
       <w:proofErr w:type="spellStart"/>
       <w:r>
-        <w:t>Tần</w:t>
-      </w:r>
-      <w:proofErr w:type="spellEnd"/>
-      <w:r>
-        <w:t xml:space="preserve"> </w:t>
-      </w:r>
-      <w:proofErr w:type="spellStart"/>
-      <w:r>
-        <w:t>suất</w:t>
-      </w:r>
-      <w:proofErr w:type="spellEnd"/>
-      <w:r>
-        <w:t xml:space="preserve"> </w:t>
-      </w:r>
-      <w:proofErr w:type="spellStart"/>
-      <w:r>
-        <w:t>của</w:t>
-      </w:r>
-      <w:proofErr w:type="spellEnd"/>
-      <w:r>
-        <w:t xml:space="preserve"> </w:t>
-      </w:r>
-      <w:proofErr w:type="spellStart"/>
-      <w:r>
-        <w:t>các</w:t>
-      </w:r>
-      <w:proofErr w:type="spellEnd"/>
-      <w:r>
-        <w:t xml:space="preserve"> </w:t>
-      </w:r>
-      <w:proofErr w:type="spellStart"/>
-      <w:r>
-        <w:t>phân</w:t>
-      </w:r>
-      <w:proofErr w:type="spellEnd"/>
-      <w:r>
-        <w:t xml:space="preserve"> </w:t>
-      </w:r>
-      <w:proofErr w:type="spellStart"/>
-      <w:r>
-        <w:t>loại</w:t>
-      </w:r>
-      <w:proofErr w:type="spellEnd"/>
-      <w:r>
-        <w:t xml:space="preserve"> </w:t>
-      </w:r>
-      <w:proofErr w:type="spellStart"/>
-      <w:r>
-        <w:t>trong</w:t>
-      </w:r>
-      <w:proofErr w:type="spellEnd"/>
-      <w:r>
-        <w:t xml:space="preserve"> </w:t>
-      </w:r>
-      <w:proofErr w:type="spellStart"/>
-      <w:r>
-        <w:t>các</w:t>
-      </w:r>
-      <w:proofErr w:type="spellEnd"/>
-      <w:r>
-        <w:t xml:space="preserve"> </w:t>
-      </w:r>
-      <w:proofErr w:type="spellStart"/>
-      <w:r>
-        <w:t>biến</w:t>
-      </w:r>
-      <w:proofErr w:type="spellEnd"/>
-      <w:r>
-        <w:t xml:space="preserve"> </w:t>
-      </w:r>
-      <w:proofErr w:type="spellStart"/>
-      <w:r>
-        <w:t>này</w:t>
-      </w:r>
-      <w:proofErr w:type="spellEnd"/>
-      <w:r>
-        <w:t xml:space="preserve"> </w:t>
-      </w:r>
-      <w:proofErr w:type="spellStart"/>
-      <w:r>
-        <w:t>được</w:t>
-      </w:r>
-      <w:proofErr w:type="spellEnd"/>
-      <w:r>
-        <w:t xml:space="preserve"> </w:t>
-      </w:r>
-      <w:proofErr w:type="spellStart"/>
-      <w:r>
-        <w:t>minh</w:t>
-      </w:r>
-      <w:proofErr w:type="spellEnd"/>
-      <w:r>
-        <w:t xml:space="preserve"> </w:t>
-      </w:r>
-      <w:proofErr w:type="spellStart"/>
-      <w:r>
-        <w:t>họa</w:t>
-      </w:r>
-      <w:proofErr w:type="spellEnd"/>
-      <w:r>
-        <w:t xml:space="preserve"> ở </w:t>
-      </w:r>
-      <w:proofErr w:type="spellStart"/>
-      <w:r>
-        <w:t>Hình</w:t>
-      </w:r>
-      <w:proofErr w:type="spellEnd"/>
-      <w:r>
-        <w:t xml:space="preserve"> 4. </w:t>
-      </w:r>
-      <w:proofErr w:type="spellStart"/>
-      <w:r>
-        <w:t>Tần</w:t>
+        <w:t>Dựa</w:t>
+      </w:r>
+      <w:proofErr w:type="spellEnd"/>
+      <w:r>
+        <w:rPr>
+          <w:lang w:val="vi-VN"/>
+        </w:rPr>
+        <w:t xml:space="preserve"> vào hình 4, ta thấy t</w:t>
+      </w:r>
+      <w:proofErr w:type="spellStart"/>
+      <w:r>
+        <w:t>ần</w:t>
       </w:r>
       <w:proofErr w:type="spellEnd"/>
       <w:r>
@@ -16228,53 +16163,24 @@
       <w:r>
         <w:t xml:space="preserve"> = 5%. </w:t>
       </w:r>
-      <w:proofErr w:type="spellStart"/>
-      <w:r>
-        <w:t>Kết</w:t>
-      </w:r>
-      <w:proofErr w:type="spellEnd"/>
-      <w:r>
-        <w:t xml:space="preserve"> </w:t>
-      </w:r>
-      <w:proofErr w:type="spellStart"/>
-      <w:r>
-        <w:t>quả</w:t>
-      </w:r>
-      <w:proofErr w:type="spellEnd"/>
-      <w:r>
-        <w:t xml:space="preserve"> </w:t>
-      </w:r>
-      <w:proofErr w:type="spellStart"/>
-      <w:r>
-        <w:t>được</w:t>
-      </w:r>
-      <w:proofErr w:type="spellEnd"/>
-      <w:r>
-        <w:t xml:space="preserve"> </w:t>
-      </w:r>
-      <w:proofErr w:type="spellStart"/>
-      <w:r>
-        <w:t>ghi</w:t>
-      </w:r>
-      <w:proofErr w:type="spellEnd"/>
-      <w:r>
-        <w:t xml:space="preserve"> </w:t>
-      </w:r>
-      <w:proofErr w:type="spellStart"/>
-      <w:r>
-        <w:t>nhận</w:t>
-      </w:r>
-      <w:proofErr w:type="spellEnd"/>
-      <w:r>
-        <w:t xml:space="preserve"> ở </w:t>
-      </w:r>
-      <w:proofErr w:type="spellStart"/>
-      <w:r>
-        <w:t>Bảng</w:t>
-      </w:r>
-      <w:proofErr w:type="spellEnd"/>
-      <w:r>
-        <w:t xml:space="preserve"> 4.</w:t>
+    </w:p>
+    <w:p>
+      <w:pPr>
+        <w:pStyle w:val="BT"/>
+        <w:rPr>
+          <w:lang w:val="vi-VN"/>
+        </w:rPr>
+      </w:pPr>
+      <w:proofErr w:type="spellStart"/>
+      <w:r>
+        <w:t>Tổng</w:t>
+      </w:r>
+      <w:proofErr w:type="spellEnd"/>
+      <w:r>
+        <w:rPr>
+          <w:lang w:val="vi-VN"/>
+        </w:rPr>
+        <w:t xml:space="preserve"> hợp kết quả thăm dò các biến kiểu phân loại được thể hiện ở hình 4 dưới đây:</w:t>
       </w:r>
     </w:p>
     <w:tbl>
@@ -16292,9 +16198,9 @@
         <w:tblLook w:val="0000" w:firstRow="0" w:lastRow="0" w:firstColumn="0" w:lastColumn="0" w:noHBand="0" w:noVBand="0"/>
       </w:tblPr>
       <w:tblGrid>
-        <w:gridCol w:w="2990"/>
-        <w:gridCol w:w="3067"/>
-        <w:gridCol w:w="3015"/>
+        <w:gridCol w:w="2996"/>
+        <w:gridCol w:w="3068"/>
+        <w:gridCol w:w="3008"/>
       </w:tblGrid>
       <w:tr>
         <w:tc>
@@ -16308,33 +16214,6 @@
               <w:ind w:firstLine="0"/>
               <w:jc w:val="center"/>
             </w:pPr>
-            <w:r>
-              <w:object w:dxaOrig="5100" w:dyaOrig="4968" w14:anchorId="68CD1E63">
-                <v:shapetype id="_x0000_t75" coordsize="21600,21600" o:spt="75" o:preferrelative="t" path="m@4@5l@4@11@9@11@9@5xe" filled="f" stroked="f">
-                  <v:stroke joinstyle="miter"/>
-                  <v:formulas>
-                    <v:f eqn="if lineDrawn pixelLineWidth 0"/>
-                    <v:f eqn="sum @0 1 0"/>
-                    <v:f eqn="sum 0 0 @1"/>
-                    <v:f eqn="prod @2 1 2"/>
-                    <v:f eqn="prod @3 21600 pixelWidth"/>
-                    <v:f eqn="prod @3 21600 pixelHeight"/>
-                    <v:f eqn="sum @0 0 1"/>
-                    <v:f eqn="prod @6 1 2"/>
-                    <v:f eqn="prod @7 21600 pixelWidth"/>
-                    <v:f eqn="sum @8 21600 0"/>
-                    <v:f eqn="prod @7 21600 pixelHeight"/>
-                    <v:f eqn="sum @10 21600 0"/>
-                  </v:formulas>
-                  <v:path o:extrusionok="f" gradientshapeok="t" o:connecttype="rect"/>
-                  <o:lock v:ext="edit" aspectratio="t"/>
-                </v:shapetype>
-                <v:shape id="_x0000_i1025" type="#_x0000_t75" style="width:131.4pt;height:127.2pt" o:ole="">
-                  <v:imagedata r:id="rId13" o:title=""/>
-                </v:shape>
-                <o:OLEObject Type="Embed" ProgID="PBrush" ShapeID="_x0000_i1025" DrawAspect="Content" ObjectID="_1733169514" r:id="rId14"/>
-              </w:object>
-            </w:r>
           </w:p>
         </w:tc>
         <w:tc>
@@ -16348,14 +16227,6 @@
               <w:ind w:firstLine="0"/>
               <w:jc w:val="center"/>
             </w:pPr>
-            <w:r>
-              <w:object w:dxaOrig="5316" w:dyaOrig="4968" w14:anchorId="2104969F">
-                <v:shape id="_x0000_i1026" type="#_x0000_t75" style="width:136.2pt;height:127.2pt" o:ole="">
-                  <v:imagedata r:id="rId15" o:title=""/>
-                </v:shape>
-                <o:OLEObject Type="Embed" ProgID="PBrush" ShapeID="_x0000_i1026" DrawAspect="Content" ObjectID="_1733169515" r:id="rId16"/>
-              </w:object>
-            </w:r>
           </w:p>
         </w:tc>
         <w:tc>
@@ -16369,14 +16240,6 @@
               <w:ind w:firstLine="0"/>
               <w:jc w:val="center"/>
             </w:pPr>
-            <w:r>
-              <w:object w:dxaOrig="5412" w:dyaOrig="4968" w14:anchorId="7556E2D8">
-                <v:shape id="_x0000_i1027" type="#_x0000_t75" style="width:139.8pt;height:127.2pt" o:ole="">
-                  <v:imagedata r:id="rId17" o:title=""/>
-                </v:shape>
-                <o:OLEObject Type="Embed" ProgID="PBrush" ShapeID="_x0000_i1027" DrawAspect="Content" ObjectID="_1733169516" r:id="rId18"/>
-              </w:object>
-            </w:r>
           </w:p>
         </w:tc>
       </w:tr>
@@ -16394,12 +16257,58 @@
               <w:jc w:val="center"/>
             </w:pPr>
             <w:r>
-              <w:object w:dxaOrig="10056" w:dyaOrig="4752" w14:anchorId="67370E53">
-                <v:shape id="_x0000_i1028" type="#_x0000_t75" style="width:299.4pt;height:142.2pt" o:ole="">
-                  <v:imagedata r:id="rId19" o:title=""/>
-                </v:shape>
-                <o:OLEObject Type="Embed" ProgID="PBrush" ShapeID="_x0000_i1028" DrawAspect="Content" ObjectID="_1733169517" r:id="rId20"/>
-              </w:object>
+              <w:rPr>
+                <w:noProof/>
+              </w:rPr>
+              <w:lastRenderedPageBreak/>
+              <w:drawing>
+                <wp:inline distT="0" distB="0" distL="0" distR="0" wp14:anchorId="0CBB6952" wp14:editId="722868B9">
+                  <wp:extent cx="5669278" cy="3108960"/>
+                  <wp:effectExtent l="0" t="0" r="8255" b="0"/>
+                  <wp:docPr id="5" name="Picture 5" descr="Chart&#10;&#10;Description automatically generated with low confidence"/>
+                  <wp:cNvGraphicFramePr>
+                    <a:graphicFrameLocks xmlns:a="http://schemas.openxmlformats.org/drawingml/2006/main" noChangeAspect="1"/>
+                  </wp:cNvGraphicFramePr>
+                  <a:graphic xmlns:a="http://schemas.openxmlformats.org/drawingml/2006/main">
+                    <a:graphicData uri="http://schemas.openxmlformats.org/drawingml/2006/picture">
+                      <pic:pic xmlns:pic="http://schemas.openxmlformats.org/drawingml/2006/picture">
+                        <pic:nvPicPr>
+                          <pic:cNvPr id="5" name="Picture 5" descr="Chart&#10;&#10;Description automatically generated with low confidence"/>
+                          <pic:cNvPicPr/>
+                        </pic:nvPicPr>
+                        <pic:blipFill rotWithShape="1">
+                          <a:blip r:embed="rId13" cstate="print">
+                            <a:extLst>
+                              <a:ext uri="{28A0092B-C50C-407E-A947-70E740481C1C}">
+                                <a14:useLocalDpi xmlns:a14="http://schemas.microsoft.com/office/drawing/2010/main" val="0"/>
+                              </a:ext>
+                            </a:extLst>
+                          </a:blip>
+                          <a:srcRect l="2910" t="4233" r="2778" b="3823"/>
+                          <a:stretch/>
+                        </pic:blipFill>
+                        <pic:spPr bwMode="auto">
+                          <a:xfrm>
+                            <a:off x="0" y="0"/>
+                            <a:ext cx="5699263" cy="3125404"/>
+                          </a:xfrm>
+                          <a:prstGeom prst="rect">
+                            <a:avLst/>
+                          </a:prstGeom>
+                          <a:ln>
+                            <a:noFill/>
+                          </a:ln>
+                          <a:extLst>
+                            <a:ext uri="{53640926-AAD7-44D8-BBD7-CCE9431645EC}">
+                              <a14:shadowObscured xmlns:a14="http://schemas.microsoft.com/office/drawing/2010/main"/>
+                            </a:ext>
+                          </a:extLst>
+                        </pic:spPr>
+                      </pic:pic>
+                    </a:graphicData>
+                  </a:graphic>
+                </wp:inline>
+              </w:drawing>
             </w:r>
           </w:p>
         </w:tc>
@@ -16432,135 +16341,16 @@
         <w:rPr>
           <w:i/>
         </w:rPr>
-        <w:t>Tần</w:t>
-      </w:r>
-      <w:proofErr w:type="spellEnd"/>
-      <w:r>
-        <w:rPr>
-          <w:i/>
-        </w:rPr>
-        <w:t xml:space="preserve"> </w:t>
-      </w:r>
-      <w:proofErr w:type="spellStart"/>
-      <w:r>
-        <w:rPr>
-          <w:i/>
-        </w:rPr>
-        <w:t>suất</w:t>
-      </w:r>
-      <w:proofErr w:type="spellEnd"/>
-      <w:r>
-        <w:rPr>
-          <w:i/>
-        </w:rPr>
-        <w:t xml:space="preserve"> </w:t>
-      </w:r>
-      <w:proofErr w:type="spellStart"/>
-      <w:r>
-        <w:rPr>
-          <w:i/>
-        </w:rPr>
-        <w:t>dữ</w:t>
-      </w:r>
-      <w:proofErr w:type="spellEnd"/>
-      <w:r>
-        <w:rPr>
-          <w:i/>
-        </w:rPr>
-        <w:t xml:space="preserve"> </w:t>
-      </w:r>
-      <w:proofErr w:type="spellStart"/>
-      <w:r>
-        <w:rPr>
-          <w:i/>
-        </w:rPr>
-        <w:t>liệu</w:t>
-      </w:r>
-      <w:proofErr w:type="spellEnd"/>
-      <w:r>
-        <w:rPr>
-          <w:i/>
-        </w:rPr>
-        <w:t xml:space="preserve"> </w:t>
-      </w:r>
-      <w:proofErr w:type="spellStart"/>
-      <w:r>
-        <w:rPr>
-          <w:i/>
-        </w:rPr>
-        <w:t>của</w:t>
-      </w:r>
-      <w:proofErr w:type="spellEnd"/>
-      <w:r>
-        <w:rPr>
-          <w:i/>
-        </w:rPr>
-        <w:t xml:space="preserve"> </w:t>
-      </w:r>
-      <w:proofErr w:type="spellStart"/>
-      <w:r>
-        <w:rPr>
-          <w:i/>
-        </w:rPr>
-        <w:t>các</w:t>
-      </w:r>
-      <w:proofErr w:type="spellEnd"/>
-      <w:r>
-        <w:rPr>
-          <w:i/>
-        </w:rPr>
-        <w:t xml:space="preserve"> </w:t>
-      </w:r>
-      <w:proofErr w:type="spellStart"/>
-      <w:r>
-        <w:rPr>
-          <w:i/>
-        </w:rPr>
-        <w:t>biến</w:t>
-      </w:r>
-      <w:proofErr w:type="spellEnd"/>
-      <w:r>
-        <w:rPr>
-          <w:i/>
-        </w:rPr>
-        <w:t xml:space="preserve"> </w:t>
-      </w:r>
-      <w:proofErr w:type="spellStart"/>
-      <w:r>
-        <w:rPr>
-          <w:i/>
-        </w:rPr>
-        <w:t>kiểu</w:t>
-      </w:r>
-      <w:proofErr w:type="spellEnd"/>
-      <w:r>
-        <w:rPr>
-          <w:i/>
-        </w:rPr>
-        <w:t xml:space="preserve"> </w:t>
-      </w:r>
-      <w:proofErr w:type="spellStart"/>
-      <w:r>
-        <w:rPr>
-          <w:i/>
-        </w:rPr>
-        <w:t>phân</w:t>
-      </w:r>
-      <w:proofErr w:type="spellEnd"/>
-      <w:r>
-        <w:rPr>
-          <w:i/>
-        </w:rPr>
-        <w:t xml:space="preserve"> </w:t>
-      </w:r>
-      <w:proofErr w:type="spellStart"/>
-      <w:r>
-        <w:rPr>
-          <w:i/>
-        </w:rPr>
-        <w:t>loại</w:t>
-      </w:r>
-      <w:proofErr w:type="spellEnd"/>
+        <w:t>Phân</w:t>
+      </w:r>
+      <w:proofErr w:type="spellEnd"/>
+      <w:r>
+        <w:rPr>
+          <w:i/>
+          <w:lang w:val="vi-VN"/>
+        </w:rPr>
+        <w:t xml:space="preserve"> tích thăm dò các biến kiểu phân loại</w:t>
+      </w:r>
       <w:r>
         <w:rPr>
           <w:i/>
@@ -16568,863 +16358,6 @@
         <w:t>.</w:t>
       </w:r>
     </w:p>
-    <w:p>
-      <w:pPr>
-        <w:pStyle w:val="BT"/>
-        <w:jc w:val="center"/>
-        <w:rPr>
-          <w:i/>
-        </w:rPr>
-      </w:pPr>
-      <w:proofErr w:type="spellStart"/>
-      <w:r>
-        <w:rPr>
-          <w:i/>
-        </w:rPr>
-        <w:t>Bảng</w:t>
-      </w:r>
-      <w:proofErr w:type="spellEnd"/>
-      <w:r>
-        <w:rPr>
-          <w:i/>
-        </w:rPr>
-        <w:t xml:space="preserve"> 4. </w:t>
-      </w:r>
-      <w:proofErr w:type="spellStart"/>
-      <w:r>
-        <w:rPr>
-          <w:i/>
-        </w:rPr>
-        <w:t>Kết</w:t>
-      </w:r>
-      <w:proofErr w:type="spellEnd"/>
-      <w:r>
-        <w:rPr>
-          <w:i/>
-        </w:rPr>
-        <w:t xml:space="preserve"> </w:t>
-      </w:r>
-      <w:proofErr w:type="spellStart"/>
-      <w:r>
-        <w:rPr>
-          <w:i/>
-        </w:rPr>
-        <w:t>quả</w:t>
-      </w:r>
-      <w:proofErr w:type="spellEnd"/>
-      <w:r>
-        <w:rPr>
-          <w:i/>
-        </w:rPr>
-        <w:t xml:space="preserve"> </w:t>
-      </w:r>
-      <w:proofErr w:type="spellStart"/>
-      <w:r>
-        <w:rPr>
-          <w:i/>
-        </w:rPr>
-        <w:t>phân</w:t>
-      </w:r>
-      <w:proofErr w:type="spellEnd"/>
-      <w:r>
-        <w:rPr>
-          <w:i/>
-        </w:rPr>
-        <w:t xml:space="preserve"> </w:t>
-      </w:r>
-      <w:proofErr w:type="spellStart"/>
-      <w:r>
-        <w:rPr>
-          <w:i/>
-        </w:rPr>
-        <w:t>tích</w:t>
-      </w:r>
-      <w:proofErr w:type="spellEnd"/>
-      <w:r>
-        <w:rPr>
-          <w:i/>
-        </w:rPr>
-        <w:t xml:space="preserve"> </w:t>
-      </w:r>
-      <w:proofErr w:type="spellStart"/>
-      <w:r>
-        <w:rPr>
-          <w:i/>
-        </w:rPr>
-        <w:t>phương</w:t>
-      </w:r>
-      <w:proofErr w:type="spellEnd"/>
-      <w:r>
-        <w:rPr>
-          <w:i/>
-        </w:rPr>
-        <w:t xml:space="preserve"> </w:t>
-      </w:r>
-      <w:proofErr w:type="spellStart"/>
-      <w:r>
-        <w:rPr>
-          <w:i/>
-        </w:rPr>
-        <w:t>sai</w:t>
-      </w:r>
-      <w:proofErr w:type="spellEnd"/>
-      <w:r>
-        <w:rPr>
-          <w:i/>
-        </w:rPr>
-        <w:t xml:space="preserve"> </w:t>
-      </w:r>
-      <w:proofErr w:type="spellStart"/>
-      <w:r>
-        <w:rPr>
-          <w:i/>
-        </w:rPr>
-        <w:t>một</w:t>
-      </w:r>
-      <w:proofErr w:type="spellEnd"/>
-      <w:r>
-        <w:rPr>
-          <w:i/>
-        </w:rPr>
-        <w:t xml:space="preserve"> </w:t>
-      </w:r>
-      <w:proofErr w:type="spellStart"/>
-      <w:r>
-        <w:rPr>
-          <w:i/>
-        </w:rPr>
-        <w:t>yếu</w:t>
-      </w:r>
-      <w:proofErr w:type="spellEnd"/>
-      <w:r>
-        <w:rPr>
-          <w:i/>
-        </w:rPr>
-        <w:t xml:space="preserve"> </w:t>
-      </w:r>
-      <w:proofErr w:type="spellStart"/>
-      <w:r>
-        <w:rPr>
-          <w:i/>
-        </w:rPr>
-        <w:t>tố</w:t>
-      </w:r>
-      <w:proofErr w:type="spellEnd"/>
-      <w:r>
-        <w:rPr>
-          <w:i/>
-        </w:rPr>
-        <w:t>.</w:t>
-      </w:r>
-    </w:p>
-    <w:tbl>
-      <w:tblPr>
-        <w:tblW w:w="0" w:type="auto"/>
-        <w:tblBorders>
-          <w:top w:val="single" w:sz="4" w:space="0" w:color="auto"/>
-          <w:left w:val="single" w:sz="4" w:space="0" w:color="auto"/>
-          <w:bottom w:val="single" w:sz="4" w:space="0" w:color="auto"/>
-          <w:right w:val="single" w:sz="4" w:space="0" w:color="auto"/>
-          <w:insideH w:val="single" w:sz="4" w:space="0" w:color="auto"/>
-          <w:insideV w:val="single" w:sz="4" w:space="0" w:color="auto"/>
-        </w:tblBorders>
-        <w:tblLook w:val="0000" w:firstRow="0" w:lastRow="0" w:firstColumn="0" w:lastColumn="0" w:noHBand="0" w:noVBand="0"/>
-      </w:tblPr>
-      <w:tblGrid>
-        <w:gridCol w:w="2405"/>
-        <w:gridCol w:w="1418"/>
-        <w:gridCol w:w="2551"/>
-        <w:gridCol w:w="2265"/>
-      </w:tblGrid>
-      <w:tr>
-        <w:tc>
-          <w:tcPr>
-            <w:tcW w:w="2405" w:type="dxa"/>
-            <w:tcBorders>
-              <w:bottom w:val="single" w:sz="4" w:space="0" w:color="auto"/>
-            </w:tcBorders>
-          </w:tcPr>
-          <w:p>
-            <w:pPr>
-              <w:pStyle w:val="BT"/>
-              <w:spacing w:before="60" w:after="60"/>
-              <w:ind w:firstLine="0"/>
-              <w:rPr>
-                <w:b/>
-              </w:rPr>
-            </w:pPr>
-            <w:proofErr w:type="spellStart"/>
-            <w:r>
-              <w:rPr>
-                <w:b/>
-              </w:rPr>
-              <w:t>Biến</w:t>
-            </w:r>
-            <w:proofErr w:type="spellEnd"/>
-          </w:p>
-        </w:tc>
-        <w:tc>
-          <w:tcPr>
-            <w:tcW w:w="1418" w:type="dxa"/>
-            <w:tcBorders>
-              <w:bottom w:val="single" w:sz="4" w:space="0" w:color="auto"/>
-            </w:tcBorders>
-          </w:tcPr>
-          <w:p>
-            <w:pPr>
-              <w:pStyle w:val="BT"/>
-              <w:spacing w:before="60" w:after="60"/>
-              <w:ind w:firstLine="0"/>
-              <w:rPr>
-                <w:b/>
-              </w:rPr>
-            </w:pPr>
-            <w:r>
-              <w:rPr>
-                <w:b/>
-              </w:rPr>
-              <w:t>F</w:t>
-            </w:r>
-          </w:p>
-        </w:tc>
-        <w:tc>
-          <w:tcPr>
-            <w:tcW w:w="2551" w:type="dxa"/>
-            <w:tcBorders>
-              <w:bottom w:val="single" w:sz="4" w:space="0" w:color="auto"/>
-            </w:tcBorders>
-          </w:tcPr>
-          <w:p>
-            <w:pPr>
-              <w:pStyle w:val="BT"/>
-              <w:spacing w:before="60" w:after="60"/>
-              <w:ind w:firstLine="0"/>
-              <w:rPr>
-                <w:b/>
-              </w:rPr>
-            </w:pPr>
-            <w:r>
-              <w:rPr>
-                <w:b/>
-              </w:rPr>
-              <w:t>p-value</w:t>
-            </w:r>
-          </w:p>
-        </w:tc>
-        <w:tc>
-          <w:tcPr>
-            <w:tcW w:w="2265" w:type="dxa"/>
-            <w:tcBorders>
-              <w:bottom w:val="single" w:sz="4" w:space="0" w:color="auto"/>
-            </w:tcBorders>
-          </w:tcPr>
-          <w:p>
-            <w:pPr>
-              <w:pStyle w:val="BT"/>
-              <w:spacing w:before="60" w:after="60"/>
-              <w:ind w:firstLine="0"/>
-              <w:rPr>
-                <w:b/>
-              </w:rPr>
-            </w:pPr>
-            <w:proofErr w:type="spellStart"/>
-            <w:r>
-              <w:rPr>
-                <w:b/>
-              </w:rPr>
-              <w:t>Kết</w:t>
-            </w:r>
-            <w:proofErr w:type="spellEnd"/>
-            <w:r>
-              <w:rPr>
-                <w:b/>
-              </w:rPr>
-              <w:t xml:space="preserve"> </w:t>
-            </w:r>
-            <w:proofErr w:type="spellStart"/>
-            <w:r>
-              <w:rPr>
-                <w:b/>
-              </w:rPr>
-              <w:t>luận</w:t>
-            </w:r>
-            <w:proofErr w:type="spellEnd"/>
-          </w:p>
-        </w:tc>
-      </w:tr>
-      <w:tr>
-        <w:tc>
-          <w:tcPr>
-            <w:tcW w:w="2405" w:type="dxa"/>
-            <w:tcBorders>
-              <w:bottom w:val="dotted" w:sz="4" w:space="0" w:color="auto"/>
-            </w:tcBorders>
-          </w:tcPr>
-          <w:p>
-            <w:pPr>
-              <w:pStyle w:val="BT"/>
-              <w:spacing w:before="60" w:after="60"/>
-              <w:ind w:firstLine="0"/>
-            </w:pPr>
-            <w:r>
-              <w:t>quarter</w:t>
-            </w:r>
-          </w:p>
-        </w:tc>
-        <w:tc>
-          <w:tcPr>
-            <w:tcW w:w="1418" w:type="dxa"/>
-            <w:tcBorders>
-              <w:bottom w:val="dotted" w:sz="4" w:space="0" w:color="auto"/>
-            </w:tcBorders>
-          </w:tcPr>
-          <w:p>
-            <w:pPr>
-              <w:pStyle w:val="BT"/>
-              <w:spacing w:before="60" w:after="60"/>
-              <w:ind w:firstLine="0"/>
-              <w:rPr>
-                <w:lang w:val="vi-VN"/>
-              </w:rPr>
-            </w:pPr>
-            <w:r>
-              <w:rPr>
-                <w:lang w:val="vi-VN"/>
-              </w:rPr>
-              <w:t>7.1117</w:t>
-            </w:r>
-          </w:p>
-        </w:tc>
-        <w:tc>
-          <w:tcPr>
-            <w:tcW w:w="2551" w:type="dxa"/>
-            <w:tcBorders>
-              <w:bottom w:val="dotted" w:sz="4" w:space="0" w:color="auto"/>
-            </w:tcBorders>
-          </w:tcPr>
-          <w:p>
-            <w:pPr>
-              <w:pStyle w:val="BT"/>
-              <w:spacing w:before="60" w:after="60"/>
-              <w:ind w:firstLine="0"/>
-            </w:pPr>
-            <w:r>
-              <w:rPr>
-                <w:lang w:val="vi-VN"/>
-              </w:rPr>
-              <w:t>1.1703</w:t>
-            </w:r>
-            <w:r>
-              <w:t>.10</w:t>
-            </w:r>
-            <w:r>
-              <w:rPr>
-                <w:vertAlign w:val="superscript"/>
-              </w:rPr>
-              <w:t>-5</w:t>
-            </w:r>
-            <w:r>
-              <w:t xml:space="preserve"> &lt; 0.05</w:t>
-            </w:r>
-          </w:p>
-        </w:tc>
-        <w:tc>
-          <w:tcPr>
-            <w:tcW w:w="2265" w:type="dxa"/>
-            <w:tcBorders>
-              <w:bottom w:val="dotted" w:sz="4" w:space="0" w:color="auto"/>
-            </w:tcBorders>
-          </w:tcPr>
-          <w:p>
-            <w:pPr>
-              <w:pStyle w:val="BT"/>
-              <w:spacing w:before="60" w:after="60"/>
-              <w:ind w:firstLine="0"/>
-            </w:pPr>
-            <w:proofErr w:type="spellStart"/>
-            <w:r>
-              <w:t>Có</w:t>
-            </w:r>
-            <w:proofErr w:type="spellEnd"/>
-            <w:r>
-              <w:t xml:space="preserve"> </w:t>
-            </w:r>
-            <w:proofErr w:type="spellStart"/>
-            <w:r>
-              <w:t>ảnh</w:t>
-            </w:r>
-            <w:proofErr w:type="spellEnd"/>
-            <w:r>
-              <w:t xml:space="preserve"> </w:t>
-            </w:r>
-            <w:proofErr w:type="spellStart"/>
-            <w:r>
-              <w:t>hưởng</w:t>
-            </w:r>
-            <w:proofErr w:type="spellEnd"/>
-          </w:p>
-        </w:tc>
-      </w:tr>
-      <w:tr>
-        <w:tc>
-          <w:tcPr>
-            <w:tcW w:w="2405" w:type="dxa"/>
-            <w:tcBorders>
-              <w:top w:val="dotted" w:sz="4" w:space="0" w:color="auto"/>
-              <w:bottom w:val="dotted" w:sz="4" w:space="0" w:color="auto"/>
-            </w:tcBorders>
-          </w:tcPr>
-          <w:p>
-            <w:pPr>
-              <w:pStyle w:val="BT"/>
-              <w:spacing w:before="60" w:after="60"/>
-              <w:ind w:firstLine="0"/>
-            </w:pPr>
-            <w:r>
-              <w:t>department</w:t>
-            </w:r>
-          </w:p>
-        </w:tc>
-        <w:tc>
-          <w:tcPr>
-            <w:tcW w:w="1418" w:type="dxa"/>
-            <w:tcBorders>
-              <w:top w:val="dotted" w:sz="4" w:space="0" w:color="auto"/>
-              <w:bottom w:val="dotted" w:sz="4" w:space="0" w:color="auto"/>
-            </w:tcBorders>
-          </w:tcPr>
-          <w:p>
-            <w:pPr>
-              <w:pStyle w:val="BT"/>
-              <w:spacing w:before="60" w:after="60"/>
-              <w:ind w:firstLine="0"/>
-              <w:rPr>
-                <w:lang w:val="vi-VN"/>
-              </w:rPr>
-            </w:pPr>
-            <w:r>
-              <w:rPr>
-                <w:lang w:val="vi-VN"/>
-              </w:rPr>
-              <w:t>9.2462</w:t>
-            </w:r>
-          </w:p>
-        </w:tc>
-        <w:tc>
-          <w:tcPr>
-            <w:tcW w:w="2551" w:type="dxa"/>
-            <w:tcBorders>
-              <w:top w:val="dotted" w:sz="4" w:space="0" w:color="auto"/>
-              <w:bottom w:val="dotted" w:sz="4" w:space="0" w:color="auto"/>
-            </w:tcBorders>
-          </w:tcPr>
-          <w:p>
-            <w:pPr>
-              <w:pStyle w:val="BT"/>
-              <w:spacing w:before="60" w:after="60"/>
-              <w:ind w:firstLine="0"/>
-            </w:pPr>
-            <w:r>
-              <w:rPr>
-                <w:lang w:val="vi-VN"/>
-              </w:rPr>
-              <w:t>0.0024</w:t>
-            </w:r>
-            <w:r>
-              <w:t xml:space="preserve"> &lt; 0.05</w:t>
-            </w:r>
-          </w:p>
-        </w:tc>
-        <w:tc>
-          <w:tcPr>
-            <w:tcW w:w="2265" w:type="dxa"/>
-            <w:tcBorders>
-              <w:top w:val="dotted" w:sz="4" w:space="0" w:color="auto"/>
-              <w:bottom w:val="dotted" w:sz="4" w:space="0" w:color="auto"/>
-            </w:tcBorders>
-          </w:tcPr>
-          <w:p>
-            <w:pPr>
-              <w:pStyle w:val="BT"/>
-              <w:spacing w:before="60" w:after="60"/>
-              <w:ind w:firstLine="0"/>
-            </w:pPr>
-            <w:proofErr w:type="spellStart"/>
-            <w:r>
-              <w:t>Có</w:t>
-            </w:r>
-            <w:proofErr w:type="spellEnd"/>
-            <w:r>
-              <w:t xml:space="preserve"> </w:t>
-            </w:r>
-            <w:proofErr w:type="spellStart"/>
-            <w:r>
-              <w:t>ảnh</w:t>
-            </w:r>
-            <w:proofErr w:type="spellEnd"/>
-            <w:r>
-              <w:t xml:space="preserve"> </w:t>
-            </w:r>
-            <w:proofErr w:type="spellStart"/>
-            <w:r>
-              <w:t>hưởng</w:t>
-            </w:r>
-            <w:proofErr w:type="spellEnd"/>
-          </w:p>
-        </w:tc>
-      </w:tr>
-      <w:tr>
-        <w:tc>
-          <w:tcPr>
-            <w:tcW w:w="2405" w:type="dxa"/>
-            <w:tcBorders>
-              <w:top w:val="dotted" w:sz="4" w:space="0" w:color="auto"/>
-              <w:bottom w:val="dotted" w:sz="4" w:space="0" w:color="auto"/>
-            </w:tcBorders>
-          </w:tcPr>
-          <w:p>
-            <w:pPr>
-              <w:pStyle w:val="BT"/>
-              <w:spacing w:before="60" w:after="60"/>
-              <w:ind w:firstLine="0"/>
-            </w:pPr>
-            <w:r>
-              <w:t>day</w:t>
-            </w:r>
-          </w:p>
-        </w:tc>
-        <w:tc>
-          <w:tcPr>
-            <w:tcW w:w="1418" w:type="dxa"/>
-            <w:tcBorders>
-              <w:top w:val="dotted" w:sz="4" w:space="0" w:color="auto"/>
-              <w:bottom w:val="dotted" w:sz="4" w:space="0" w:color="auto"/>
-            </w:tcBorders>
-          </w:tcPr>
-          <w:p>
-            <w:pPr>
-              <w:pStyle w:val="BT"/>
-              <w:spacing w:before="60" w:after="60"/>
-              <w:ind w:firstLine="0"/>
-              <w:rPr>
-                <w:lang w:val="vi-VN"/>
-              </w:rPr>
-            </w:pPr>
-            <w:r>
-              <w:rPr>
-                <w:lang w:val="vi-VN"/>
-              </w:rPr>
-              <w:t>0.7121</w:t>
-            </w:r>
-          </w:p>
-        </w:tc>
-        <w:tc>
-          <w:tcPr>
-            <w:tcW w:w="2551" w:type="dxa"/>
-            <w:tcBorders>
-              <w:top w:val="dotted" w:sz="4" w:space="0" w:color="auto"/>
-              <w:bottom w:val="dotted" w:sz="4" w:space="0" w:color="auto"/>
-            </w:tcBorders>
-          </w:tcPr>
-          <w:p>
-            <w:pPr>
-              <w:pStyle w:val="BT"/>
-              <w:spacing w:before="60" w:after="60"/>
-              <w:ind w:firstLine="0"/>
-            </w:pPr>
-            <w:r>
-              <w:rPr>
-                <w:lang w:val="vi-VN"/>
-              </w:rPr>
-              <w:t>0.6144</w:t>
-            </w:r>
-            <w:r>
-              <w:t xml:space="preserve"> &gt; 0.05</w:t>
-            </w:r>
-          </w:p>
-        </w:tc>
-        <w:tc>
-          <w:tcPr>
-            <w:tcW w:w="2265" w:type="dxa"/>
-            <w:tcBorders>
-              <w:top w:val="dotted" w:sz="4" w:space="0" w:color="auto"/>
-              <w:bottom w:val="dotted" w:sz="4" w:space="0" w:color="auto"/>
-            </w:tcBorders>
-          </w:tcPr>
-          <w:p>
-            <w:pPr>
-              <w:pStyle w:val="BT"/>
-              <w:spacing w:before="60" w:after="60"/>
-              <w:ind w:firstLine="0"/>
-            </w:pPr>
-            <w:proofErr w:type="spellStart"/>
-            <w:r>
-              <w:t>Không</w:t>
-            </w:r>
-            <w:proofErr w:type="spellEnd"/>
-            <w:r>
-              <w:t xml:space="preserve"> </w:t>
-            </w:r>
-            <w:proofErr w:type="spellStart"/>
-            <w:r>
-              <w:t>ảnh</w:t>
-            </w:r>
-            <w:proofErr w:type="spellEnd"/>
-            <w:r>
-              <w:t xml:space="preserve"> </w:t>
-            </w:r>
-            <w:proofErr w:type="spellStart"/>
-            <w:r>
-              <w:t>hưởng</w:t>
-            </w:r>
-            <w:proofErr w:type="spellEnd"/>
-          </w:p>
-        </w:tc>
-      </w:tr>
-      <w:tr>
-        <w:tc>
-          <w:tcPr>
-            <w:tcW w:w="2405" w:type="dxa"/>
-            <w:tcBorders>
-              <w:top w:val="dotted" w:sz="4" w:space="0" w:color="auto"/>
-              <w:bottom w:val="dotted" w:sz="4" w:space="0" w:color="auto"/>
-            </w:tcBorders>
-          </w:tcPr>
-          <w:p>
-            <w:pPr>
-              <w:pStyle w:val="BT"/>
-              <w:spacing w:before="60" w:after="60"/>
-              <w:ind w:firstLine="0"/>
-            </w:pPr>
-            <w:proofErr w:type="spellStart"/>
-            <w:r>
-              <w:t>team</w:t>
-            </w:r>
-            <w:r>
-              <w:t>_sewing</w:t>
-            </w:r>
-            <w:proofErr w:type="spellEnd"/>
-          </w:p>
-        </w:tc>
-        <w:tc>
-          <w:tcPr>
-            <w:tcW w:w="1418" w:type="dxa"/>
-            <w:tcBorders>
-              <w:top w:val="dotted" w:sz="4" w:space="0" w:color="auto"/>
-              <w:bottom w:val="dotted" w:sz="4" w:space="0" w:color="auto"/>
-            </w:tcBorders>
-          </w:tcPr>
-          <w:p>
-            <w:pPr>
-              <w:pStyle w:val="BT"/>
-              <w:spacing w:before="60" w:after="60"/>
-              <w:ind w:firstLine="0"/>
-              <w:rPr>
-                <w:lang w:val="vi-VN"/>
-              </w:rPr>
-            </w:pPr>
-            <w:r>
-              <w:rPr>
-                <w:lang w:val="vi-VN"/>
-              </w:rPr>
-              <w:t>8.0338</w:t>
-            </w:r>
-          </w:p>
-        </w:tc>
-        <w:tc>
-          <w:tcPr>
-            <w:tcW w:w="2551" w:type="dxa"/>
-            <w:tcBorders>
-              <w:top w:val="dotted" w:sz="4" w:space="0" w:color="auto"/>
-              <w:bottom w:val="dotted" w:sz="4" w:space="0" w:color="auto"/>
-            </w:tcBorders>
-          </w:tcPr>
-          <w:p>
-            <w:pPr>
-              <w:pStyle w:val="BT"/>
-              <w:spacing w:before="60" w:after="60"/>
-              <w:ind w:firstLine="0"/>
-            </w:pPr>
-            <w:r>
-              <w:rPr>
-                <w:lang w:val="vi-VN"/>
-              </w:rPr>
-              <w:t>2.9323</w:t>
-            </w:r>
-            <w:r>
-              <w:t>.10</w:t>
-            </w:r>
-            <w:r>
-              <w:rPr>
-                <w:vertAlign w:val="superscript"/>
-              </w:rPr>
-              <w:t>-1</w:t>
-            </w:r>
-            <w:r>
-              <w:rPr>
-                <w:vertAlign w:val="superscript"/>
-              </w:rPr>
-              <w:t>3</w:t>
-            </w:r>
-            <w:r>
-              <w:t xml:space="preserve"> &lt; 0.05</w:t>
-            </w:r>
-          </w:p>
-        </w:tc>
-        <w:tc>
-          <w:tcPr>
-            <w:tcW w:w="2265" w:type="dxa"/>
-            <w:tcBorders>
-              <w:top w:val="dotted" w:sz="4" w:space="0" w:color="auto"/>
-              <w:bottom w:val="dotted" w:sz="4" w:space="0" w:color="auto"/>
-            </w:tcBorders>
-          </w:tcPr>
-          <w:p>
-            <w:pPr>
-              <w:pStyle w:val="BT"/>
-              <w:spacing w:before="60" w:after="60"/>
-              <w:ind w:firstLine="0"/>
-            </w:pPr>
-            <w:proofErr w:type="spellStart"/>
-            <w:r>
-              <w:t>Có</w:t>
-            </w:r>
-            <w:proofErr w:type="spellEnd"/>
-            <w:r>
-              <w:t xml:space="preserve"> </w:t>
-            </w:r>
-            <w:proofErr w:type="spellStart"/>
-            <w:r>
-              <w:t>ảnh</w:t>
-            </w:r>
-            <w:proofErr w:type="spellEnd"/>
-            <w:r>
-              <w:t xml:space="preserve"> </w:t>
-            </w:r>
-            <w:proofErr w:type="spellStart"/>
-            <w:r>
-              <w:t>hưởng</w:t>
-            </w:r>
-            <w:proofErr w:type="spellEnd"/>
-          </w:p>
-        </w:tc>
-      </w:tr>
-      <w:tr>
-        <w:tc>
-          <w:tcPr>
-            <w:tcW w:w="2405" w:type="dxa"/>
-            <w:tcBorders>
-              <w:top w:val="dotted" w:sz="4" w:space="0" w:color="auto"/>
-            </w:tcBorders>
-          </w:tcPr>
-          <w:p>
-            <w:pPr>
-              <w:pStyle w:val="BT"/>
-              <w:spacing w:before="60" w:after="60"/>
-              <w:ind w:firstLine="0"/>
-            </w:pPr>
-            <w:proofErr w:type="spellStart"/>
-            <w:r>
-              <w:t>team_finishing</w:t>
-            </w:r>
-            <w:proofErr w:type="spellEnd"/>
-          </w:p>
-        </w:tc>
-        <w:tc>
-          <w:tcPr>
-            <w:tcW w:w="1418" w:type="dxa"/>
-            <w:tcBorders>
-              <w:top w:val="dotted" w:sz="4" w:space="0" w:color="auto"/>
-            </w:tcBorders>
-          </w:tcPr>
-          <w:p>
-            <w:pPr>
-              <w:pStyle w:val="BT"/>
-              <w:spacing w:before="60" w:after="60"/>
-              <w:ind w:firstLine="0"/>
-              <w:rPr>
-                <w:lang w:val="vi-VN"/>
-              </w:rPr>
-            </w:pPr>
-            <w:r>
-              <w:rPr>
-                <w:lang w:val="vi-VN"/>
-              </w:rPr>
-              <w:t>5.2966</w:t>
-            </w:r>
-          </w:p>
-        </w:tc>
-        <w:tc>
-          <w:tcPr>
-            <w:tcW w:w="2551" w:type="dxa"/>
-            <w:tcBorders>
-              <w:top w:val="dotted" w:sz="4" w:space="0" w:color="auto"/>
-            </w:tcBorders>
-          </w:tcPr>
-          <w:p>
-            <w:pPr>
-              <w:pStyle w:val="BT"/>
-              <w:spacing w:before="60" w:after="60"/>
-              <w:ind w:firstLine="0"/>
-            </w:pPr>
-            <w:r>
-              <w:rPr>
-                <w:lang w:val="vi-VN"/>
-              </w:rPr>
-              <w:t>6.0897</w:t>
-            </w:r>
-            <w:r>
-              <w:t>.10</w:t>
-            </w:r>
-            <w:r>
-              <w:rPr>
-                <w:vertAlign w:val="superscript"/>
-              </w:rPr>
-              <w:t>-8</w:t>
-            </w:r>
-            <w:r>
-              <w:t xml:space="preserve"> &lt; 0.05</w:t>
-            </w:r>
-          </w:p>
-        </w:tc>
-        <w:tc>
-          <w:tcPr>
-            <w:tcW w:w="2265" w:type="dxa"/>
-            <w:tcBorders>
-              <w:top w:val="dotted" w:sz="4" w:space="0" w:color="auto"/>
-            </w:tcBorders>
-          </w:tcPr>
-          <w:p>
-            <w:pPr>
-              <w:pStyle w:val="BT"/>
-              <w:spacing w:before="60" w:after="60"/>
-              <w:ind w:firstLine="0"/>
-            </w:pPr>
-            <w:proofErr w:type="spellStart"/>
-            <w:r>
-              <w:t>Có</w:t>
-            </w:r>
-            <w:proofErr w:type="spellEnd"/>
-            <w:r>
-              <w:t xml:space="preserve"> </w:t>
-            </w:r>
-            <w:proofErr w:type="spellStart"/>
-            <w:r>
-              <w:t>ảnh</w:t>
-            </w:r>
-            <w:proofErr w:type="spellEnd"/>
-            <w:r>
-              <w:t xml:space="preserve"> </w:t>
-            </w:r>
-            <w:proofErr w:type="spellStart"/>
-            <w:r>
-              <w:t>hưởng</w:t>
-            </w:r>
-            <w:proofErr w:type="spellEnd"/>
-          </w:p>
-        </w:tc>
-      </w:tr>
-    </w:tbl>
     <w:p>
       <w:pPr>
         <w:pStyle w:val="BT"/>
@@ -19052,7 +17985,6 @@
         <w:rPr>
           <w:noProof/>
         </w:rPr>
-        <w:lastRenderedPageBreak/>
         <w:drawing>
           <wp:inline distT="0" distB="0" distL="0" distR="0" wp14:anchorId="11710B8B" wp14:editId="3F6E8764">
             <wp:extent cx="5760720" cy="1850390"/>
@@ -19069,7 +18001,7 @@
                     <pic:cNvPicPr/>
                   </pic:nvPicPr>
                   <pic:blipFill rotWithShape="1">
-                    <a:blip r:embed="rId21">
+                    <a:blip r:embed="rId14">
                       <a:extLst>
                         <a:ext uri="{28A0092B-C50C-407E-A947-70E740481C1C}">
                           <a14:useLocalDpi xmlns:a14="http://schemas.microsoft.com/office/drawing/2010/main" val="0"/>
@@ -19223,6 +18155,7 @@
           <w:b/>
           <w:i/>
         </w:rPr>
+        <w:lastRenderedPageBreak/>
         <w:t xml:space="preserve">A) </w:t>
       </w:r>
       <w:proofErr w:type="spellStart"/>
@@ -19359,12 +18292,17 @@
         <w:t xml:space="preserve"> class </w:t>
       </w:r>
       <w:proofErr w:type="spellStart"/>
+      <w:proofErr w:type="gramStart"/>
       <w:r>
         <w:t>MinMaxScaler</w:t>
       </w:r>
       <w:proofErr w:type="spellEnd"/>
       <w:r>
-        <w:t xml:space="preserve">() </w:t>
+        <w:t>(</w:t>
+      </w:r>
+      <w:proofErr w:type="gramEnd"/>
+      <w:r>
+        <w:t xml:space="preserve">) </w:t>
       </w:r>
       <w:proofErr w:type="spellStart"/>
       <w:r>
@@ -19511,12 +18449,17 @@
         <w:t xml:space="preserve"> </w:t>
       </w:r>
       <w:proofErr w:type="spellStart"/>
+      <w:proofErr w:type="gramStart"/>
       <w:r>
         <w:t>OneHotEncoder</w:t>
       </w:r>
       <w:proofErr w:type="spellEnd"/>
       <w:r>
-        <w:t xml:space="preserve">() </w:t>
+        <w:t>(</w:t>
+      </w:r>
+      <w:proofErr w:type="gramEnd"/>
+      <w:r>
+        <w:t xml:space="preserve">) </w:t>
       </w:r>
       <w:proofErr w:type="spellStart"/>
       <w:r>
@@ -21408,9 +20351,11 @@
             <w:r>
               <w:t>'</w:t>
             </w:r>
+            <w:proofErr w:type="gramStart"/>
             <w:r>
               <w:t>max</w:t>
             </w:r>
+            <w:proofErr w:type="gramEnd"/>
             <w:r>
               <w:rPr>
                 <w:lang w:val="vi-VN"/>
@@ -21455,9 +20400,11 @@
             <w:r>
               <w:t>‘</w:t>
             </w:r>
+            <w:proofErr w:type="gramStart"/>
             <w:r>
               <w:t>absolute</w:t>
             </w:r>
+            <w:proofErr w:type="gramEnd"/>
             <w:r>
               <w:rPr>
                 <w:lang w:val="vi-VN"/>
@@ -21539,8 +20486,13 @@
               <w:t>'</w:t>
             </w:r>
             <w:proofErr w:type="spellStart"/>
-            <w:r>
-              <w:t>max_depth</w:t>
+            <w:proofErr w:type="gramStart"/>
+            <w:r>
+              <w:t>max</w:t>
+            </w:r>
+            <w:proofErr w:type="gramEnd"/>
+            <w:r>
+              <w:t>_depth</w:t>
             </w:r>
             <w:proofErr w:type="spellEnd"/>
             <w:r>
@@ -21864,7 +20816,6 @@
         <w:rPr>
           <w:noProof/>
         </w:rPr>
-        <w:lastRenderedPageBreak/>
         <w:drawing>
           <wp:inline distT="0" distB="0" distL="0" distR="0" wp14:anchorId="70209C19" wp14:editId="329EF92E">
             <wp:extent cx="2880000" cy="1788210"/>
@@ -21883,7 +20834,7 @@
                     </pic:cNvPicPr>
                   </pic:nvPicPr>
                   <pic:blipFill>
-                    <a:blip r:embed="rId22" cstate="print">
+                    <a:blip r:embed="rId15" cstate="print">
                       <a:extLst>
                         <a:ext uri="{28A0092B-C50C-407E-A947-70E740481C1C}">
                           <a14:useLocalDpi xmlns:a14="http://schemas.microsoft.com/office/drawing/2010/main" val="0"/>
@@ -22003,6 +20954,7 @@
         </w:rPr>
       </w:pPr>
       <w:r>
+        <w:lastRenderedPageBreak/>
         <w:t xml:space="preserve"> </w:t>
       </w:r>
       <w:r>
@@ -23838,10 +22790,7 @@
       </w:r>
       <w:proofErr w:type="spellStart"/>
       <w:r>
-        <w:t>c</w:t>
-      </w:r>
-      <w:r>
-        <w:t>ác</w:t>
+        <w:t>các</w:t>
       </w:r>
       <w:proofErr w:type="spellEnd"/>
       <w:r>
@@ -24450,7 +23399,7 @@
       <w:r>
         <w:t xml:space="preserve">: </w:t>
       </w:r>
-      <w:hyperlink r:id="rId23" w:history="1">
+      <w:hyperlink r:id="rId16" w:history="1">
         <w:r>
           <w:rPr>
             <w:rStyle w:val="Hyperlink"/>
@@ -24485,7 +23434,7 @@
       <w:r>
         <w:t xml:space="preserve">: </w:t>
       </w:r>
-      <w:hyperlink r:id="rId24" w:history="1">
+      <w:hyperlink r:id="rId17" w:history="1">
         <w:r>
           <w:rPr>
             <w:rStyle w:val="Hyperlink"/>
@@ -24533,7 +23482,7 @@
                     </pic:cNvPicPr>
                   </pic:nvPicPr>
                   <pic:blipFill>
-                    <a:blip r:embed="rId25" cstate="print">
+                    <a:blip r:embed="rId18" cstate="print">
                       <a:extLst>
                         <a:ext uri="{28A0092B-C50C-407E-A947-70E740481C1C}">
                           <a14:useLocalDpi xmlns:a14="http://schemas.microsoft.com/office/drawing/2010/main" val="0"/>
@@ -30870,8 +29819,8 @@
           <w:lang w:val="vi-VN"/>
         </w:rPr>
         <w:sectPr>
-          <w:headerReference w:type="default" r:id="rId26"/>
-          <w:footerReference w:type="default" r:id="rId27"/>
+          <w:headerReference w:type="default" r:id="rId19"/>
+          <w:footerReference w:type="default" r:id="rId20"/>
           <w:type w:val="continuous"/>
           <w:pgSz w:w="11907" w:h="16840" w:code="9"/>
           <w:pgMar w:top="1440" w:right="1134" w:bottom="1440" w:left="1701" w:header="709" w:footer="709" w:gutter="0"/>
@@ -30931,7 +29880,7 @@
       <w:r>
         <w:t xml:space="preserve"> Link: </w:t>
       </w:r>
-      <w:hyperlink r:id="rId28" w:history="1">
+      <w:hyperlink r:id="rId21" w:history="1">
         <w:r>
           <w:rPr>
             <w:rStyle w:val="Hyperlink"/>
@@ -31645,7 +30594,7 @@
       </w:pPr>
     </w:p>
     <w:sectPr>
-      <w:footerReference w:type="default" r:id="rId29"/>
+      <w:footerReference w:type="default" r:id="rId22"/>
       <w:pgSz w:w="11907" w:h="16840" w:code="9"/>
       <w:pgMar w:top="1440" w:right="1134" w:bottom="1440" w:left="1701" w:header="709" w:footer="709" w:gutter="0"/>
       <w:pgNumType w:start="0"/>

</xml_diff>